<commit_message>
pengujian white box 2
</commit_message>
<xml_diff>
--- a/3. Skripsi/Skripsi on Progress - BAB 5.docx
+++ b/3. Skripsi/Skripsi on Progress - BAB 5.docx
@@ -43824,7 +43824,37 @@
         <w:rPr>
           <w:lang w:val="id-ID"/>
         </w:rPr>
-        <w:t>Pengujian dilakukan pada 3 Menu Utama yang terdapat beberapa sub menu pada sistem penjualan ipos. Tahapan-tahapan pengujian dimulai dari pembuatan flowchart, pembuatan flow graph, perhitungan kompleksitas siklomatis, perhitungan jalur independen, dan test case</w:t>
+        <w:t xml:space="preserve">Pengujian dilakukan pada </w:t>
+      </w:r>
+      <w:r>
+        <w:rPr>
+          <w:lang w:val="id-ID"/>
+        </w:rPr>
+        <w:t>6</w:t>
+      </w:r>
+      <w:r>
+        <w:rPr>
+          <w:lang w:val="id-ID"/>
+        </w:rPr>
+        <w:t xml:space="preserve"> </w:t>
+      </w:r>
+      <w:r>
+        <w:rPr>
+          <w:lang w:val="id-ID"/>
+        </w:rPr>
+        <w:t>bagian alur pada sistem yang telah dibuat</w:t>
+      </w:r>
+      <w:r>
+        <w:rPr>
+          <w:lang w:val="id-ID"/>
+        </w:rPr>
+        <w:t>. Tahapan-tahapan pengujian dimulai dari pembuatan flowchart, pembuatan flow graph, perhitungan kompleksitas siklomatis, perhitungan jalur independen, dan test case</w:t>
+      </w:r>
+      <w:r>
+        <w:rPr>
+          <w:lang w:val="id-ID"/>
+        </w:rPr>
+        <w:t>.</w:t>
       </w:r>
     </w:p>
     <w:p>

</xml_diff>